<commit_message>
updates to schedule and some ppts
</commit_message>
<xml_diff>
--- a/Outline of Schedule.docx
+++ b/Outline of Schedule.docx
@@ -102,10 +102,25 @@
         <w:t xml:space="preserve">Each day, </w:t>
       </w:r>
       <w:r>
-        <w:t>participants can arrive</w:t>
-      </w:r>
-      <w:r>
-        <w:t xml:space="preserve"> 1hr early to check comms, socialize </w:t>
+        <w:t xml:space="preserve">participants can </w:t>
+      </w:r>
+      <w:r>
+        <w:t>‘</w:t>
+      </w:r>
+      <w:r>
+        <w:t>arrive</w:t>
+      </w:r>
+      <w:r>
+        <w:t>’</w:t>
+      </w:r>
+      <w:r>
+        <w:t xml:space="preserve"> </w:t>
+      </w:r>
+      <w:r>
+        <w:t>to the virtual workshop ~</w:t>
+      </w:r>
+      <w:r>
+        <w:t xml:space="preserve">1hr early to check comms, socialize </w:t>
       </w:r>
       <w:proofErr w:type="gramStart"/>
       <w:r>
@@ -135,19 +150,7 @@
     <w:p/>
     <w:p>
       <w:r>
-        <w:t xml:space="preserve">09:00: Intro to OBIS </w:t>
-      </w:r>
-      <w:r>
-        <w:t xml:space="preserve">- </w:t>
-      </w:r>
-      <w:r>
-        <w:t>(</w:t>
-      </w:r>
-      <w:r>
-        <w:t xml:space="preserve">see </w:t>
-      </w:r>
-      <w:r>
-        <w:t>PPT 01)</w:t>
+        <w:t>09:00: Intro to OBIS - (see PPT 01)</w:t>
       </w:r>
     </w:p>
     <w:p>
@@ -182,20 +185,11 @@
     </w:p>
     <w:p>
       <w:r>
-        <w:t xml:space="preserve">10:35 Darwin Core I </w:t>
-      </w:r>
-      <w:r>
-        <w:t xml:space="preserve">- </w:t>
-      </w:r>
-      <w:r>
-        <w:t>(</w:t>
-      </w:r>
-      <w:proofErr w:type="spellStart"/>
-      <w:r>
-        <w:t>see</w:t>
-      </w:r>
-      <w:r>
-        <w:t>PPT</w:t>
+        <w:t>10:35 Darwin Core I - (</w:t>
+      </w:r>
+      <w:proofErr w:type="spellStart"/>
+      <w:r>
+        <w:t>seePPT</w:t>
       </w:r>
       <w:proofErr w:type="spellEnd"/>
       <w:r>
@@ -294,19 +288,7 @@
     </w:p>
     <w:p>
       <w:r>
-        <w:t xml:space="preserve">13:00 Darwin Core II </w:t>
-      </w:r>
-      <w:r>
-        <w:t xml:space="preserve">- </w:t>
-      </w:r>
-      <w:r>
-        <w:t>(</w:t>
-      </w:r>
-      <w:r>
-        <w:t xml:space="preserve">see </w:t>
-      </w:r>
-      <w:r>
-        <w:t>PPT 03)</w:t>
+        <w:t>13:00 Darwin Core II - (see PPT 03)</w:t>
       </w:r>
     </w:p>
     <w:p>
@@ -319,14 +301,9 @@
       </w:r>
       <w:proofErr w:type="spellEnd"/>
       <w:r>
-        <w:t xml:space="preserve"> </w:t>
-      </w:r>
-      <w:proofErr w:type="gramStart"/>
-      <w:r>
-        <w:t>Archives  (</w:t>
-      </w:r>
-      <w:proofErr w:type="spellStart"/>
-      <w:proofErr w:type="gramEnd"/>
+        <w:t xml:space="preserve"> Archives (</w:t>
+      </w:r>
+      <w:proofErr w:type="spellStart"/>
       <w:r>
         <w:t>DwC</w:t>
       </w:r>
@@ -392,19 +369,7 @@
     </w:p>
     <w:p>
       <w:r>
-        <w:t xml:space="preserve">14:35    Darwin Core III </w:t>
-      </w:r>
-      <w:r>
-        <w:t xml:space="preserve">– </w:t>
-      </w:r>
-      <w:r>
-        <w:t>(</w:t>
-      </w:r>
-      <w:r>
-        <w:t xml:space="preserve">see </w:t>
-      </w:r>
-      <w:r>
-        <w:t>PPT 03)</w:t>
+        <w:t>14:35    Darwin Core III – (see PPT 03)</w:t>
       </w:r>
     </w:p>
     <w:p>
@@ -468,7 +433,18 @@
     <w:p/>
     <w:p>
       <w:r>
-        <w:t>9:00    Ecological Metadata Language (EML) and OBIS</w:t>
+        <w:t xml:space="preserve">9:00    Ecological Metadata Language (EML) and </w:t>
+      </w:r>
+      <w:proofErr w:type="gramStart"/>
+      <w:r>
+        <w:t>OBIS</w:t>
+      </w:r>
+      <w:r>
+        <w:t xml:space="preserve">  -</w:t>
+      </w:r>
+      <w:proofErr w:type="gramEnd"/>
+      <w:r>
+        <w:t xml:space="preserve"> (see PPT 03)</w:t>
       </w:r>
     </w:p>
     <w:p>
@@ -481,7 +457,6 @@
         <w:t xml:space="preserve">           Hands-on Session 1 - Data Formatting and processing in R,</w:t>
       </w:r>
     </w:p>
-    <w:p/>
     <w:p>
       <w:r>
         <w:t xml:space="preserve">                                                   Taxon matching,</w:t>
@@ -640,13 +615,7 @@
     </w:p>
     <w:p>
       <w:r>
-        <w:t xml:space="preserve">              (Quiz) </w:t>
-      </w:r>
-      <w:r>
-        <w:t>-</w:t>
-      </w:r>
-      <w:r>
-        <w:t xml:space="preserve"> (Data Processing </w:t>
+        <w:t xml:space="preserve">              (Quiz) - (Data Processing </w:t>
       </w:r>
       <w:proofErr w:type="spellStart"/>
       <w:r>
@@ -677,287 +646,268 @@
           <w:b/>
           <w:bCs/>
         </w:rPr>
+        <w:t>Day 3</w:t>
+      </w:r>
+    </w:p>
+    <w:p/>
+    <w:p>
+      <w:r>
+        <w:t>9:00     Publishing your data via OBIS Canada - (see PPT 05)</w:t>
+      </w:r>
+    </w:p>
+    <w:p>
+      <w:r>
+        <w:t xml:space="preserve">                    Process of submitting / updating </w:t>
+      </w:r>
+      <w:proofErr w:type="spellStart"/>
+      <w:r>
+        <w:t>DwC</w:t>
+      </w:r>
+      <w:proofErr w:type="spellEnd"/>
+      <w:r>
+        <w:t xml:space="preserve"> archives to OBIS </w:t>
+      </w:r>
+      <w:proofErr w:type="gramStart"/>
+      <w:r>
+        <w:t>Canada</w:t>
+      </w:r>
+      <w:proofErr w:type="gramEnd"/>
+    </w:p>
+    <w:p>
+      <w:r>
+        <w:t xml:space="preserve">                         - verify that everyone’s login works!</w:t>
+      </w:r>
+    </w:p>
+    <w:p>
+      <w:r>
+        <w:t xml:space="preserve">                    OBIS, OBIS Canada and institutions that contribute to </w:t>
+      </w:r>
+      <w:proofErr w:type="gramStart"/>
+      <w:r>
+        <w:t>it</w:t>
+      </w:r>
+      <w:proofErr w:type="gramEnd"/>
+    </w:p>
+    <w:p>
+      <w:pPr>
+        <w:rPr>
+          <w:b/>
+          <w:bCs/>
+        </w:rPr>
+      </w:pPr>
+      <w:r>
+        <w:rPr>
+          <w:b/>
+          <w:bCs/>
+        </w:rPr>
+        <w:t>10:20     Break</w:t>
+      </w:r>
+    </w:p>
+    <w:p>
+      <w:r>
+        <w:t>10:35         OBIS Guidelines on Data Sharing and Use</w:t>
+      </w:r>
+    </w:p>
+    <w:p>
+      <w:r>
+        <w:t xml:space="preserve">                   Motivations for sharing </w:t>
+      </w:r>
+      <w:proofErr w:type="gramStart"/>
+      <w:r>
+        <w:t>data</w:t>
+      </w:r>
+      <w:proofErr w:type="gramEnd"/>
+    </w:p>
+    <w:p>
+      <w:r>
+        <w:t xml:space="preserve">                   Licensing your dataset, Creative Commons Licenses, OBIS default data license, implications</w:t>
+      </w:r>
+    </w:p>
+    <w:p>
+      <w:r>
+        <w:t xml:space="preserve">              (Quiz)</w:t>
+      </w:r>
+    </w:p>
+    <w:p>
+      <w:pPr>
+        <w:rPr>
+          <w:b/>
+          <w:bCs/>
+        </w:rPr>
+      </w:pPr>
+      <w:r>
+        <w:rPr>
+          <w:b/>
+          <w:bCs/>
+        </w:rPr>
+        <w:t>12:00     Lunch</w:t>
+      </w:r>
+    </w:p>
+    <w:p>
+      <w:r>
+        <w:t xml:space="preserve">13:00     Hands-on Session 2 - Mapping your (user-provided) dataset into a parse-able </w:t>
+      </w:r>
+      <w:proofErr w:type="spellStart"/>
+      <w:r>
+        <w:t>DwC</w:t>
+      </w:r>
+      <w:proofErr w:type="spellEnd"/>
+      <w:r>
+        <w:t>-A / EML package (Occurrence or Event Core) and submitting it to OBIS Canada.</w:t>
+      </w:r>
+    </w:p>
+    <w:p>
+      <w:pPr>
+        <w:rPr>
+          <w:b/>
+          <w:bCs/>
+        </w:rPr>
+      </w:pPr>
+      <w:r>
+        <w:rPr>
+          <w:b/>
+          <w:bCs/>
+        </w:rPr>
+        <w:t>14:20     Break</w:t>
+      </w:r>
+    </w:p>
+    <w:p>
+      <w:r>
+        <w:t>14:35     Hands-on Session 2 continued</w:t>
+      </w:r>
+    </w:p>
+    <w:p>
+      <w:r>
+        <w:t>15:30     Check-in, Day 3 Q+A and Feedback</w:t>
+      </w:r>
+    </w:p>
+    <w:p/>
+    <w:p>
+      <w:pPr>
+        <w:rPr>
+          <w:b/>
+          <w:bCs/>
+        </w:rPr>
+      </w:pPr>
+      <w:r>
+        <w:rPr>
+          <w:b/>
+          <w:bCs/>
+        </w:rPr>
+        <w:t>Day 4</w:t>
+      </w:r>
+    </w:p>
+    <w:p/>
+    <w:p>
+      <w:r>
+        <w:t xml:space="preserve">9:00     Hands-on Session 3 - Finding, collecting, visualizing and analyzing data from </w:t>
+      </w:r>
+      <w:proofErr w:type="spellStart"/>
+      <w:r>
+        <w:t>DwC</w:t>
+      </w:r>
+      <w:proofErr w:type="spellEnd"/>
+      <w:r>
+        <w:t xml:space="preserve"> archives provided from OBIS’s data portal, or via the </w:t>
+      </w:r>
+      <w:proofErr w:type="spellStart"/>
+      <w:r>
+        <w:t>robis</w:t>
+      </w:r>
+      <w:proofErr w:type="spellEnd"/>
+      <w:r>
+        <w:t xml:space="preserve"> package (Binder / </w:t>
+      </w:r>
+      <w:proofErr w:type="spellStart"/>
+      <w:r>
+        <w:t>JuPyTeR</w:t>
+      </w:r>
+      <w:proofErr w:type="spellEnd"/>
+      <w:r>
+        <w:t xml:space="preserve"> notebook session.</w:t>
+      </w:r>
+    </w:p>
+    <w:p>
+      <w:pPr>
+        <w:rPr>
+          <w:b/>
+          <w:bCs/>
+        </w:rPr>
+      </w:pPr>
+      <w:r>
+        <w:rPr>
+          <w:b/>
+          <w:bCs/>
+        </w:rPr>
+        <w:t>10:20     Break</w:t>
+      </w:r>
+    </w:p>
+    <w:p>
+      <w:r>
+        <w:t>10:35     Hands-on Session 3 Continued</w:t>
+      </w:r>
+    </w:p>
+    <w:p>
+      <w:pPr>
+        <w:rPr>
+          <w:b/>
+          <w:bCs/>
+        </w:rPr>
+      </w:pPr>
+      <w:r>
+        <w:rPr>
+          <w:b/>
+          <w:bCs/>
+        </w:rPr>
+        <w:t>12:00     Lunch</w:t>
+      </w:r>
+    </w:p>
+    <w:p>
+      <w:r>
+        <w:t>13:00     Contributing to OBIS and OBIS Canada beyond datasets</w:t>
+      </w:r>
+    </w:p>
+    <w:p>
+      <w:r>
+        <w:t xml:space="preserve">                   As a data curator</w:t>
+      </w:r>
+    </w:p>
+    <w:p>
+      <w:r>
+        <w:t xml:space="preserve">                   As a </w:t>
+      </w:r>
+      <w:proofErr w:type="gramStart"/>
+      <w:r>
+        <w:t>collections</w:t>
+      </w:r>
+      <w:proofErr w:type="gramEnd"/>
+      <w:r>
+        <w:t xml:space="preserve"> manager</w:t>
+      </w:r>
+    </w:p>
+    <w:p>
+      <w:r>
+        <w:t xml:space="preserve">                   As a software developer</w:t>
+      </w:r>
+    </w:p>
+    <w:p>
+      <w:r>
+        <w:t xml:space="preserve">                   As a taxonomic expert</w:t>
+      </w:r>
+    </w:p>
+    <w:p>
+      <w:pPr>
+        <w:rPr>
+          <w:b/>
+          <w:bCs/>
+        </w:rPr>
+      </w:pPr>
+      <w:r>
+        <w:rPr>
+          <w:b/>
+          <w:bCs/>
+        </w:rPr>
         <w:lastRenderedPageBreak/>
-        <w:t>Day 3</w:t>
-      </w:r>
-    </w:p>
-    <w:p/>
-    <w:p>
-      <w:r>
-        <w:t xml:space="preserve">9:00     Publishing your data via OBIS Canada </w:t>
-      </w:r>
-      <w:r>
-        <w:t xml:space="preserve">- </w:t>
-      </w:r>
-      <w:r>
-        <w:t>(</w:t>
-      </w:r>
-      <w:r>
-        <w:t xml:space="preserve">see </w:t>
-      </w:r>
-      <w:r>
-        <w:t>PPT 05)</w:t>
-      </w:r>
-    </w:p>
-    <w:p>
-      <w:r>
-        <w:t xml:space="preserve">                    Process of submitting / updating </w:t>
-      </w:r>
-      <w:proofErr w:type="spellStart"/>
-      <w:r>
-        <w:t>DwC</w:t>
-      </w:r>
-      <w:proofErr w:type="spellEnd"/>
-      <w:r>
-        <w:t xml:space="preserve"> archives to OBIS </w:t>
-      </w:r>
-      <w:proofErr w:type="gramStart"/>
-      <w:r>
-        <w:t>Canada</w:t>
-      </w:r>
-      <w:proofErr w:type="gramEnd"/>
-    </w:p>
-    <w:p>
-      <w:r>
-        <w:t xml:space="preserve">                         - verify that everyone’s login works!</w:t>
-      </w:r>
-    </w:p>
-    <w:p>
-      <w:r>
-        <w:t xml:space="preserve">                    </w:t>
-      </w:r>
-      <w:r>
-        <w:t xml:space="preserve">OBIS, </w:t>
-      </w:r>
-      <w:r>
-        <w:t xml:space="preserve">OBIS Canada and institutions that contribute to </w:t>
-      </w:r>
-      <w:proofErr w:type="gramStart"/>
-      <w:r>
-        <w:t>it</w:t>
-      </w:r>
-      <w:proofErr w:type="gramEnd"/>
-    </w:p>
-    <w:p>
-      <w:pPr>
-        <w:rPr>
-          <w:b/>
-          <w:bCs/>
-        </w:rPr>
-      </w:pPr>
-      <w:r>
-        <w:rPr>
-          <w:b/>
-          <w:bCs/>
-        </w:rPr>
-        <w:t>10:20     Break</w:t>
-      </w:r>
-    </w:p>
-    <w:p>
-      <w:r>
-        <w:t>10:35         OBIS Guidelines on Data Sharing and Use</w:t>
-      </w:r>
-    </w:p>
-    <w:p>
-      <w:r>
-        <w:t xml:space="preserve">                   Motivations for sharing </w:t>
-      </w:r>
-      <w:proofErr w:type="gramStart"/>
-      <w:r>
-        <w:t>data</w:t>
-      </w:r>
-      <w:proofErr w:type="gramEnd"/>
-    </w:p>
-    <w:p>
-      <w:r>
-        <w:t xml:space="preserve">                   Licensing your dataset, Creative Commons Licenses, OBIS default data license, implications</w:t>
-      </w:r>
-    </w:p>
-    <w:p>
-      <w:r>
-        <w:t xml:space="preserve">              (Quiz)</w:t>
-      </w:r>
-    </w:p>
-    <w:p>
-      <w:pPr>
-        <w:rPr>
-          <w:b/>
-          <w:bCs/>
-        </w:rPr>
-      </w:pPr>
-      <w:r>
-        <w:rPr>
-          <w:b/>
-          <w:bCs/>
-        </w:rPr>
-        <w:t>12:00     Lunch</w:t>
-      </w:r>
-    </w:p>
-    <w:p>
-      <w:r>
-        <w:t xml:space="preserve">13:00     Hands-on Session 2 - Mapping your (user-provided) dataset into a parse-able </w:t>
-      </w:r>
-      <w:proofErr w:type="spellStart"/>
-      <w:r>
-        <w:t>DwC</w:t>
-      </w:r>
-      <w:proofErr w:type="spellEnd"/>
-      <w:r>
-        <w:t>-A / EML package (Occurrence or Event Core) and submitting it to OBIS Canada.</w:t>
-      </w:r>
-    </w:p>
-    <w:p>
-      <w:pPr>
-        <w:rPr>
-          <w:b/>
-          <w:bCs/>
-        </w:rPr>
-      </w:pPr>
-      <w:r>
-        <w:rPr>
-          <w:b/>
-          <w:bCs/>
-        </w:rPr>
-        <w:t>14:20     Break</w:t>
-      </w:r>
-    </w:p>
-    <w:p>
-      <w:r>
-        <w:t>14:35     Hands-on Session 2 continued</w:t>
-      </w:r>
-    </w:p>
-    <w:p>
-      <w:r>
-        <w:t>15:30     Check-in, Day 3 Q+A and Feedback</w:t>
-      </w:r>
-    </w:p>
-    <w:p/>
-    <w:p>
-      <w:pPr>
-        <w:rPr>
-          <w:b/>
-          <w:bCs/>
-        </w:rPr>
-      </w:pPr>
-      <w:r>
-        <w:rPr>
-          <w:b/>
-          <w:bCs/>
-        </w:rPr>
-        <w:t>Day 4</w:t>
-      </w:r>
-    </w:p>
-    <w:p/>
-    <w:p>
-      <w:r>
-        <w:t xml:space="preserve">9:00     Hands-on Session 3 - Finding, collecting, visualizing and analyzing data from </w:t>
-      </w:r>
-      <w:proofErr w:type="spellStart"/>
-      <w:r>
-        <w:t>DwC</w:t>
-      </w:r>
-      <w:proofErr w:type="spellEnd"/>
-      <w:r>
-        <w:t xml:space="preserve"> archives provided from OBIS’s data portal, or via the </w:t>
-      </w:r>
-      <w:proofErr w:type="spellStart"/>
-      <w:r>
-        <w:t>robis</w:t>
-      </w:r>
-      <w:proofErr w:type="spellEnd"/>
-      <w:r>
-        <w:t xml:space="preserve"> package (Binder / </w:t>
-      </w:r>
-      <w:proofErr w:type="spellStart"/>
-      <w:r>
-        <w:t>JuPyTeR</w:t>
-      </w:r>
-      <w:proofErr w:type="spellEnd"/>
-      <w:r>
-        <w:t xml:space="preserve"> notebook session.</w:t>
-      </w:r>
-    </w:p>
-    <w:p>
-      <w:pPr>
-        <w:rPr>
-          <w:b/>
-          <w:bCs/>
-        </w:rPr>
-      </w:pPr>
-      <w:r>
-        <w:rPr>
-          <w:b/>
-          <w:bCs/>
-        </w:rPr>
-        <w:t>10:20     Break</w:t>
-      </w:r>
-    </w:p>
-    <w:p>
-      <w:r>
-        <w:t>10:35     Hands-on Session 3 Continued</w:t>
-      </w:r>
-    </w:p>
-    <w:p>
-      <w:pPr>
-        <w:rPr>
-          <w:b/>
-          <w:bCs/>
-        </w:rPr>
-      </w:pPr>
-      <w:r>
-        <w:rPr>
-          <w:b/>
-          <w:bCs/>
-        </w:rPr>
-        <w:t>12:00     Lunch</w:t>
-      </w:r>
-    </w:p>
-    <w:p>
-      <w:r>
-        <w:t>13:00     Contributing to OBIS and OBIS Canada beyond datasets</w:t>
-      </w:r>
-    </w:p>
-    <w:p>
-      <w:r>
-        <w:t xml:space="preserve">                   As a data curator</w:t>
-      </w:r>
-    </w:p>
-    <w:p>
-      <w:r>
-        <w:t xml:space="preserve">                   As a </w:t>
-      </w:r>
-      <w:proofErr w:type="gramStart"/>
-      <w:r>
-        <w:t>collections</w:t>
-      </w:r>
-      <w:proofErr w:type="gramEnd"/>
-      <w:r>
-        <w:t xml:space="preserve"> manager</w:t>
-      </w:r>
-    </w:p>
-    <w:p>
-      <w:r>
-        <w:t xml:space="preserve">                   As a software developer</w:t>
-      </w:r>
-    </w:p>
-    <w:p>
-      <w:r>
-        <w:lastRenderedPageBreak/>
-        <w:t xml:space="preserve">                   As a taxonomic expert</w:t>
-      </w:r>
-    </w:p>
-    <w:p>
-      <w:pPr>
-        <w:rPr>
-          <w:b/>
-          <w:bCs/>
-        </w:rPr>
-      </w:pPr>
-      <w:r>
-        <w:rPr>
-          <w:b/>
-          <w:bCs/>
-        </w:rPr>
         <w:t>14:20     Break</w:t>
       </w:r>
     </w:p>
@@ -1346,6 +1296,7 @@
     <w:lsdException w:name="HTML Sample" w:semiHidden="1" w:unhideWhenUsed="1"/>
     <w:lsdException w:name="HTML Typewriter" w:semiHidden="1" w:unhideWhenUsed="1"/>
     <w:lsdException w:name="HTML Variable" w:semiHidden="1" w:unhideWhenUsed="1"/>
+    <w:lsdException w:name="Normal Table" w:semiHidden="1" w:unhideWhenUsed="1"/>
     <w:lsdException w:name="annotation subject" w:semiHidden="1" w:unhideWhenUsed="1"/>
     <w:lsdException w:name="No List" w:semiHidden="1" w:unhideWhenUsed="1"/>
     <w:lsdException w:name="Outline List 1" w:semiHidden="1" w:unhideWhenUsed="1"/>
@@ -1388,8 +1339,11 @@
     <w:lsdException w:name="Table Contemporary" w:semiHidden="1" w:unhideWhenUsed="1"/>
     <w:lsdException w:name="Table Elegant" w:semiHidden="1" w:unhideWhenUsed="1"/>
     <w:lsdException w:name="Table Professional" w:semiHidden="1" w:unhideWhenUsed="1"/>
+    <w:lsdException w:name="Table Subtle 1" w:semiHidden="1" w:unhideWhenUsed="1"/>
     <w:lsdException w:name="Table Subtle 2" w:semiHidden="1" w:unhideWhenUsed="1"/>
     <w:lsdException w:name="Table Web 1" w:semiHidden="1" w:unhideWhenUsed="1"/>
+    <w:lsdException w:name="Table Web 2" w:semiHidden="1" w:unhideWhenUsed="1"/>
+    <w:lsdException w:name="Table Web 3" w:semiHidden="1" w:unhideWhenUsed="1"/>
     <w:lsdException w:name="Balloon Text" w:semiHidden="1" w:unhideWhenUsed="1"/>
     <w:lsdException w:name="Table Grid" w:uiPriority="39"/>
     <w:lsdException w:name="Table Theme" w:semiHidden="1" w:unhideWhenUsed="1"/>

</xml_diff>

<commit_message>
add new notes to 01 and updated outline from Naomi
</commit_message>
<xml_diff>
--- a/Outline of Schedule.docx
+++ b/Outline of Schedule.docx
@@ -185,15 +185,13 @@
     </w:p>
     <w:p>
       <w:r>
-        <w:t>10:35 Darwin Core I - (</w:t>
-      </w:r>
-      <w:proofErr w:type="spellStart"/>
-      <w:r>
-        <w:t>seePPT</w:t>
-      </w:r>
-      <w:proofErr w:type="spellEnd"/>
-      <w:r>
-        <w:t xml:space="preserve"> 02)</w:t>
+        <w:t>10:35 Darwin Core I - (see</w:t>
+      </w:r>
+      <w:r>
+        <w:t xml:space="preserve"> </w:t>
+      </w:r>
+      <w:r>
+        <w:t>PPT 02)</w:t>
       </w:r>
     </w:p>
     <w:p>
@@ -208,36 +206,39 @@
     </w:p>
     <w:p>
       <w:r>
+        <w:t xml:space="preserve">              Terms, Definitions, Resources for End Users</w:t>
+      </w:r>
+    </w:p>
+    <w:p>
+      <w:r>
+        <w:t xml:space="preserve">               Occurrence/Location/Time and Quantity in Darwin Core</w:t>
+      </w:r>
+      <w:r>
+        <w:t xml:space="preserve"> </w:t>
+      </w:r>
+    </w:p>
+    <w:p>
+      <w:pPr>
+        <w:ind w:firstLine="720"/>
+      </w:pPr>
+      <w:proofErr w:type="spellStart"/>
+      <w:r>
+        <w:t>OccurrenceCore</w:t>
+      </w:r>
+      <w:proofErr w:type="spellEnd"/>
+      <w:r>
+        <w:t xml:space="preserve"> vs </w:t>
+      </w:r>
+      <w:proofErr w:type="spellStart"/>
+      <w:r>
+        <w:t>EventCore</w:t>
+      </w:r>
+      <w:proofErr w:type="spellEnd"/>
+    </w:p>
+    <w:p>
+      <w:r>
         <w:t xml:space="preserve">          </w:t>
       </w:r>
-      <w:proofErr w:type="spellStart"/>
-      <w:r>
-        <w:t>OccurrenceCore</w:t>
-      </w:r>
-      <w:proofErr w:type="spellEnd"/>
-      <w:r>
-        <w:t xml:space="preserve"> vs </w:t>
-      </w:r>
-      <w:proofErr w:type="spellStart"/>
-      <w:r>
-        <w:t>EventCore</w:t>
-      </w:r>
-      <w:proofErr w:type="spellEnd"/>
-    </w:p>
-    <w:p>
-      <w:r>
-        <w:t xml:space="preserve">               Terms, Definitions, Resources for End Users</w:t>
-      </w:r>
-    </w:p>
-    <w:p>
-      <w:r>
-        <w:t xml:space="preserve">               Occurrence/Location/Time and Quantity in Darwin Core</w:t>
-      </w:r>
-    </w:p>
-    <w:p>
-      <w:r>
-        <w:t xml:space="preserve">          </w:t>
-      </w:r>
       <w:proofErr w:type="gramStart"/>
       <w:r>
         <w:t>Quiz :</w:t>
@@ -314,6 +315,22 @@
     </w:p>
     <w:p>
       <w:r>
+        <w:tab/>
+      </w:r>
+      <w:r>
+        <w:t xml:space="preserve">Minimum required information for a </w:t>
+      </w:r>
+      <w:proofErr w:type="spellStart"/>
+      <w:r>
+        <w:t>DwC</w:t>
+      </w:r>
+      <w:proofErr w:type="spellEnd"/>
+      <w:r>
+        <w:t>-A</w:t>
+      </w:r>
+    </w:p>
+    <w:p>
+      <w:r>
         <w:t xml:space="preserve">               How to represent </w:t>
       </w:r>
       <w:proofErr w:type="spellStart"/>
@@ -323,19 +340,6 @@
       <w:proofErr w:type="spellEnd"/>
       <w:r>
         <w:t xml:space="preserve"> schemas and types</w:t>
-      </w:r>
-    </w:p>
-    <w:p>
-      <w:r>
-        <w:t xml:space="preserve">               Minimum required information for a </w:t>
-      </w:r>
-      <w:proofErr w:type="spellStart"/>
-      <w:r>
-        <w:t>DwC</w:t>
-      </w:r>
-      <w:proofErr w:type="spellEnd"/>
-      <w:r>
-        <w:t>-A</w:t>
       </w:r>
     </w:p>
     <w:p>
@@ -475,12 +479,10 @@
         <w:t xml:space="preserve"> and </w:t>
       </w:r>
       <w:proofErr w:type="spellStart"/>
-      <w:proofErr w:type="gramStart"/>
       <w:r>
         <w:t>obistools</w:t>
       </w:r>
       <w:proofErr w:type="spellEnd"/>
-      <w:proofErr w:type="gramEnd"/>
     </w:p>
     <w:p>
       <w:r>
@@ -665,13 +667,8 @@
       </w:r>
       <w:proofErr w:type="spellEnd"/>
       <w:r>
-        <w:t xml:space="preserve"> archives to OBIS </w:t>
-      </w:r>
-      <w:proofErr w:type="gramStart"/>
-      <w:r>
-        <w:t>Canada</w:t>
-      </w:r>
-      <w:proofErr w:type="gramEnd"/>
+        <w:t xml:space="preserve"> archives to OBIS Canada</w:t>
+      </w:r>
     </w:p>
     <w:p>
       <w:r>
@@ -680,13 +677,8 @@
     </w:p>
     <w:p>
       <w:r>
-        <w:t xml:space="preserve">                    OBIS, OBIS Canada and institutions that contribute to </w:t>
-      </w:r>
-      <w:proofErr w:type="gramStart"/>
-      <w:r>
-        <w:t>it</w:t>
-      </w:r>
-      <w:proofErr w:type="gramEnd"/>
+        <w:t xml:space="preserve">                    OBIS, OBIS Canada and institutions that contribute to it</w:t>
+      </w:r>
     </w:p>
     <w:p>
       <w:pPr>
@@ -710,13 +702,8 @@
     </w:p>
     <w:p>
       <w:r>
-        <w:t xml:space="preserve">                   Motivations for sharing </w:t>
-      </w:r>
-      <w:proofErr w:type="gramStart"/>
-      <w:r>
-        <w:t>data</w:t>
-      </w:r>
-      <w:proofErr w:type="gramEnd"/>
+        <w:t xml:space="preserve">                   Motivations for sharing data</w:t>
+      </w:r>
     </w:p>
     <w:p>
       <w:r>

</xml_diff>

<commit_message>
changed up 03-o4 for eml ppt
</commit_message>
<xml_diff>
--- a/Outline of Schedule.docx
+++ b/Outline of Schedule.docx
@@ -316,8 +316,6 @@
     <w:p>
       <w:r>
         <w:tab/>
-      </w:r>
-      <w:r>
         <w:t xml:space="preserve">Minimum required information for a </w:t>
       </w:r>
       <w:proofErr w:type="spellStart"/>
@@ -448,7 +446,13 @@
       </w:r>
       <w:proofErr w:type="gramEnd"/>
       <w:r>
-        <w:t xml:space="preserve"> (see PPT 03)</w:t>
+        <w:t xml:space="preserve"> (see PPT 0</w:t>
+      </w:r>
+      <w:r>
+        <w:t>4</w:t>
+      </w:r>
+      <w:r>
+        <w:t>)</w:t>
       </w:r>
     </w:p>
     <w:p>

</xml_diff>

<commit_message>
completed slides and notes, added feedback links to Outline of Schedule.docx
</commit_message>
<xml_diff>
--- a/Outline of Schedule.docx
+++ b/Outline of Schedule.docx
@@ -415,6 +415,32 @@
       <w:r>
         <w:t>15:30    Day 1 Q+A and Feedback</w:t>
       </w:r>
+      <w:r>
+        <w:t xml:space="preserve">  </w:t>
+      </w:r>
+      <w:hyperlink r:id="rId8" w:history="1">
+        <w:r>
+          <w:rPr>
+            <w:rStyle w:val="Hyperlink"/>
+          </w:rPr>
+          <w:t>https://forms.gle/tv52A6H3Vyrp7</w:t>
+        </w:r>
+        <w:r>
+          <w:rPr>
+            <w:rStyle w:val="Hyperlink"/>
+          </w:rPr>
+          <w:t>t</w:t>
+        </w:r>
+        <w:r>
+          <w:rPr>
+            <w:rStyle w:val="Hyperlink"/>
+          </w:rPr>
+          <w:t>An9</w:t>
+        </w:r>
+      </w:hyperlink>
+      <w:r>
+        <w:t xml:space="preserve"> </w:t>
+      </w:r>
     </w:p>
     <w:p/>
     <w:p>
@@ -635,6 +661,32 @@
     <w:p>
       <w:r>
         <w:t>15:30    Day 2 Q+A and Feedback</w:t>
+      </w:r>
+      <w:r>
+        <w:t xml:space="preserve"> </w:t>
+      </w:r>
+      <w:hyperlink r:id="rId9" w:history="1">
+        <w:r>
+          <w:rPr>
+            <w:rStyle w:val="Hyperlink"/>
+          </w:rPr>
+          <w:t>https://forms.gle/SbbNLJmcR68q3R</w:t>
+        </w:r>
+        <w:r>
+          <w:rPr>
+            <w:rStyle w:val="Hyperlink"/>
+          </w:rPr>
+          <w:t>E</w:t>
+        </w:r>
+        <w:r>
+          <w:rPr>
+            <w:rStyle w:val="Hyperlink"/>
+          </w:rPr>
+          <w:t>4A</w:t>
+        </w:r>
+      </w:hyperlink>
+      <w:r>
+        <w:t xml:space="preserve"> </w:t>
       </w:r>
     </w:p>
     <w:p/>
@@ -771,6 +823,32 @@
       <w:r>
         <w:t>15:30     Check-in, Day 3 Q+A and Feedback</w:t>
       </w:r>
+      <w:r>
+        <w:t xml:space="preserve"> </w:t>
+      </w:r>
+      <w:hyperlink r:id="rId10" w:history="1">
+        <w:r>
+          <w:rPr>
+            <w:rStyle w:val="Hyperlink"/>
+          </w:rPr>
+          <w:t>https://forms.gle/uoWmAWZqQvMX9</w:t>
+        </w:r>
+        <w:r>
+          <w:rPr>
+            <w:rStyle w:val="Hyperlink"/>
+          </w:rPr>
+          <w:t>z</w:t>
+        </w:r>
+        <w:r>
+          <w:rPr>
+            <w:rStyle w:val="Hyperlink"/>
+          </w:rPr>
+          <w:t>2f8</w:t>
+        </w:r>
+      </w:hyperlink>
+      <w:r>
+        <w:t xml:space="preserve"> </w:t>
+      </w:r>
     </w:p>
     <w:p/>
     <w:p>
@@ -915,6 +993,32 @@
       </w:pPr>
       <w:r>
         <w:t>15:30     Continuing Engagement, Day 4 Q+A, and Feedback</w:t>
+      </w:r>
+      <w:r>
+        <w:t xml:space="preserve"> </w:t>
+      </w:r>
+      <w:hyperlink r:id="rId11" w:history="1">
+        <w:r>
+          <w:rPr>
+            <w:rStyle w:val="Hyperlink"/>
+          </w:rPr>
+          <w:t>https://forms.gle/o7ZozvAfSpBBuV</w:t>
+        </w:r>
+        <w:r>
+          <w:rPr>
+            <w:rStyle w:val="Hyperlink"/>
+          </w:rPr>
+          <w:t>c</w:t>
+        </w:r>
+        <w:r>
+          <w:rPr>
+            <w:rStyle w:val="Hyperlink"/>
+          </w:rPr>
+          <w:t>J9</w:t>
+        </w:r>
+      </w:hyperlink>
+      <w:r>
+        <w:t xml:space="preserve"> </w:t>
       </w:r>
     </w:p>
     <w:sectPr>
@@ -1622,6 +1726,18 @@
       <w:shd w:val="clear" w:color="auto" w:fill="E1DFDD"/>
     </w:rPr>
   </w:style>
+  <w:style w:type="character" w:styleId="FollowedHyperlink">
+    <w:name w:val="FollowedHyperlink"/>
+    <w:basedOn w:val="DefaultParagraphFont"/>
+    <w:uiPriority w:val="99"/>
+    <w:semiHidden/>
+    <w:unhideWhenUsed/>
+    <w:rsid w:val="00AD314A"/>
+    <w:rPr>
+      <w:color w:val="954F72" w:themeColor="followedHyperlink"/>
+      <w:u w:val="single"/>
+    </w:rPr>
+  </w:style>
 </w:styles>
 </file>
 

</xml_diff>

<commit_message>
moving chats to their own zip, adding samle data
</commit_message>
<xml_diff>
--- a/Outline of Schedule.docx
+++ b/Outline of Schedule.docx
@@ -310,136 +310,133 @@
       </w:r>
       <w:proofErr w:type="spellEnd"/>
       <w:r>
-        <w:t>]</w:t>
-      </w:r>
+        <w:t xml:space="preserve">] </w:t>
+      </w:r>
+      <w:r>
+        <w:t>walkthrough occurrence/event core tables</w:t>
+      </w:r>
+    </w:p>
+    <w:p>
+      <w:pPr>
+        <w:ind w:firstLine="720"/>
+      </w:pPr>
+      <w:proofErr w:type="spellStart"/>
+      <w:r>
+        <w:t>OccurrenceCore</w:t>
+      </w:r>
+      <w:proofErr w:type="spellEnd"/>
+      <w:r>
+        <w:t xml:space="preserve"> vs </w:t>
+      </w:r>
+      <w:proofErr w:type="spellStart"/>
+      <w:r>
+        <w:t>EventCore</w:t>
+      </w:r>
+      <w:proofErr w:type="spellEnd"/>
+    </w:p>
+    <w:p>
+      <w:r>
+        <w:t xml:space="preserve">          </w:t>
+      </w:r>
+      <w:proofErr w:type="gramStart"/>
+      <w:r>
+        <w:t>Quiz :</w:t>
+      </w:r>
+      <w:proofErr w:type="gramEnd"/>
       <w:r>
         <w:t xml:space="preserve"> </w:t>
       </w:r>
-      <w:r>
-        <w:t>walkthrough occurrence/event core tables</w:t>
-      </w:r>
-    </w:p>
-    <w:p>
-      <w:pPr>
-        <w:ind w:firstLine="720"/>
-      </w:pPr>
-      <w:proofErr w:type="spellStart"/>
-      <w:r>
-        <w:t>OccurrenceCore</w:t>
-      </w:r>
-      <w:proofErr w:type="spellEnd"/>
-      <w:r>
-        <w:t xml:space="preserve"> vs </w:t>
-      </w:r>
-      <w:proofErr w:type="spellStart"/>
-      <w:r>
-        <w:t>EventCore</w:t>
-      </w:r>
-      <w:proofErr w:type="spellEnd"/>
-    </w:p>
-    <w:p>
-      <w:r>
-        <w:t xml:space="preserve">          </w:t>
+      <w:proofErr w:type="spellStart"/>
+      <w:r>
+        <w:t>DwC</w:t>
+      </w:r>
+      <w:proofErr w:type="spellEnd"/>
+      <w:r>
+        <w:t xml:space="preserve"> Terms  (</w:t>
+      </w:r>
+      <w:proofErr w:type="spellStart"/>
+      <w:r>
+        <w:t>DwC</w:t>
+      </w:r>
+      <w:proofErr w:type="spellEnd"/>
+      <w:r>
+        <w:t xml:space="preserve"> </w:t>
+      </w:r>
+      <w:proofErr w:type="spellStart"/>
+      <w:r>
+        <w:t>Quiz.ipynb</w:t>
+      </w:r>
+      <w:proofErr w:type="spellEnd"/>
+      <w:r>
+        <w:t>)</w:t>
+      </w:r>
+    </w:p>
+    <w:p>
+      <w:pPr>
+        <w:rPr>
+          <w:b/>
+          <w:bCs/>
+        </w:rPr>
+      </w:pPr>
+      <w:r>
+        <w:rPr>
+          <w:b/>
+          <w:bCs/>
+        </w:rPr>
+        <w:t>12:00    Lunch</w:t>
+      </w:r>
+    </w:p>
+    <w:p>
+      <w:r>
+        <w:t xml:space="preserve">13:00 Darwin Core II - (see </w:t>
+      </w:r>
+      <w:r>
+        <w:rPr>
+          <w:highlight w:val="lightGray"/>
+        </w:rPr>
+        <w:t>PPT 03</w:t>
+      </w:r>
+      <w:r>
+        <w:t>)</w:t>
+      </w:r>
+    </w:p>
+    <w:p>
+      <w:r>
+        <w:t xml:space="preserve">               </w:t>
+      </w:r>
+      <w:proofErr w:type="spellStart"/>
+      <w:r>
+        <w:t>DarwinCore</w:t>
+      </w:r>
+      <w:proofErr w:type="spellEnd"/>
+      <w:r>
+        <w:t xml:space="preserve"> Archives (</w:t>
+      </w:r>
+      <w:proofErr w:type="spellStart"/>
+      <w:r>
+        <w:t>DwC</w:t>
+      </w:r>
+      <w:proofErr w:type="spellEnd"/>
+      <w:r>
+        <w:t>-A)</w:t>
+      </w:r>
+    </w:p>
+    <w:p>
+      <w:r>
+        <w:tab/>
+      </w:r>
+      <w:r>
+        <w:tab/>
       </w:r>
       <w:proofErr w:type="gramStart"/>
       <w:r>
-        <w:t>Quiz :</w:t>
+        <w:t>-</w:t>
+      </w:r>
+      <w:r>
+        <w:t>[</w:t>
       </w:r>
       <w:proofErr w:type="gramEnd"/>
       <w:r>
-        <w:t xml:space="preserve"> </w:t>
-      </w:r>
-      <w:proofErr w:type="spellStart"/>
-      <w:r>
-        <w:t>DwC</w:t>
-      </w:r>
-      <w:proofErr w:type="spellEnd"/>
-      <w:r>
-        <w:t xml:space="preserve"> Terms  (</w:t>
-      </w:r>
-      <w:proofErr w:type="spellStart"/>
-      <w:r>
-        <w:t>DwC</w:t>
-      </w:r>
-      <w:proofErr w:type="spellEnd"/>
-      <w:r>
-        <w:t xml:space="preserve"> </w:t>
-      </w:r>
-      <w:proofErr w:type="spellStart"/>
-      <w:r>
-        <w:t>Quiz.ipynb</w:t>
-      </w:r>
-      <w:proofErr w:type="spellEnd"/>
-      <w:r>
-        <w:t>)</w:t>
-      </w:r>
-    </w:p>
-    <w:p>
-      <w:pPr>
-        <w:rPr>
-          <w:b/>
-          <w:bCs/>
-        </w:rPr>
-      </w:pPr>
-      <w:r>
-        <w:rPr>
-          <w:b/>
-          <w:bCs/>
-        </w:rPr>
-        <w:t>12:00    Lunch</w:t>
-      </w:r>
-    </w:p>
-    <w:p>
-      <w:r>
-        <w:t xml:space="preserve">13:00 Darwin Core II - (see </w:t>
-      </w:r>
-      <w:r>
-        <w:rPr>
-          <w:highlight w:val="lightGray"/>
-        </w:rPr>
-        <w:t>PPT 03</w:t>
-      </w:r>
-      <w:r>
-        <w:t>)</w:t>
-      </w:r>
-    </w:p>
-    <w:p>
-      <w:r>
-        <w:t xml:space="preserve">               </w:t>
-      </w:r>
-      <w:proofErr w:type="spellStart"/>
-      <w:r>
-        <w:t>DarwinCore</w:t>
-      </w:r>
-      <w:proofErr w:type="spellEnd"/>
-      <w:r>
-        <w:t xml:space="preserve"> Archives (</w:t>
-      </w:r>
-      <w:proofErr w:type="spellStart"/>
-      <w:r>
-        <w:t>DwC</w:t>
-      </w:r>
-      <w:proofErr w:type="spellEnd"/>
-      <w:r>
-        <w:t>-A)</w:t>
-      </w:r>
-    </w:p>
-    <w:p>
-      <w:r>
-        <w:tab/>
-      </w:r>
-      <w:r>
-        <w:tab/>
-      </w:r>
-      <w:proofErr w:type="gramStart"/>
-      <w:r>
-        <w:t>-</w:t>
-      </w:r>
-      <w:r>
-        <w:t>[</w:t>
-      </w:r>
-      <w:proofErr w:type="gramEnd"/>
-      <w:r>
         <w:t xml:space="preserve">TODO </w:t>
       </w:r>
       <w:proofErr w:type="spellStart"/>
@@ -448,10 +445,7 @@
       </w:r>
       <w:proofErr w:type="spellEnd"/>
       <w:r>
-        <w:t>]</w:t>
-      </w:r>
-      <w:r>
-        <w:t xml:space="preserve"> </w:t>
+        <w:t xml:space="preserve">] </w:t>
       </w:r>
       <w:r>
         <w:t xml:space="preserve">first look at r </w:t>
@@ -530,10 +524,7 @@
       </w:r>
       <w:proofErr w:type="spellEnd"/>
       <w:r>
-        <w:t>]</w:t>
-      </w:r>
-      <w:r>
-        <w:t xml:space="preserve"> </w:t>
+        <w:t xml:space="preserve">] </w:t>
       </w:r>
       <w:r>
         <w:t xml:space="preserve">looking at a </w:t>
@@ -600,10 +591,7 @@
       </w:pPr>
       <w:proofErr w:type="gramStart"/>
       <w:r>
-        <w:t>-</w:t>
-      </w:r>
-      <w:r>
-        <w:t>[</w:t>
+        <w:t>-[</w:t>
       </w:r>
       <w:proofErr w:type="gramEnd"/>
       <w:r>
@@ -615,10 +603,7 @@
       </w:r>
       <w:proofErr w:type="spellEnd"/>
       <w:r>
-        <w:t>]</w:t>
-      </w:r>
-      <w:r>
-        <w:t xml:space="preserve"> working with OBIS ENV in r</w:t>
+        <w:t>] working with OBIS ENV in r</w:t>
       </w:r>
     </w:p>
     <w:p>
@@ -1257,6 +1242,16 @@
       <w:r>
         <w:t>14:35     Recap Quiz and supplemental hands-on data mapping time if available.</w:t>
       </w:r>
+    </w:p>
+    <w:p>
+      <w:r>
+        <w:t xml:space="preserve">[TODO] hello and talk by Maria Cornthwaite, OBIS Canada slack </w:t>
+      </w:r>
+      <w:proofErr w:type="spellStart"/>
+      <w:r>
+        <w:t>etc</w:t>
+      </w:r>
+      <w:proofErr w:type="spellEnd"/>
     </w:p>
     <w:p>
       <w:r>
@@ -1320,7 +1315,21 @@
             <w:rStyle w:val="Hyperlink"/>
             <w:rFonts w:eastAsiaTheme="minorEastAsia"/>
           </w:rPr>
-          <w:t>https://youtu.be/4rVEkWOhkoM</w:t>
+          <w:t>https://you</w:t>
+        </w:r>
+        <w:r>
+          <w:rPr>
+            <w:rStyle w:val="Hyperlink"/>
+            <w:rFonts w:eastAsiaTheme="minorEastAsia"/>
+          </w:rPr>
+          <w:t>t</w:t>
+        </w:r>
+        <w:r>
+          <w:rPr>
+            <w:rStyle w:val="Hyperlink"/>
+            <w:rFonts w:eastAsiaTheme="minorEastAsia"/>
+          </w:rPr>
+          <w:t>u.be/4rVEkWOhkoM</w:t>
         </w:r>
       </w:hyperlink>
       <w:r>

</xml_diff>

<commit_message>
removed todos from outline
</commit_message>
<xml_diff>
--- a/Outline of Schedule.docx
+++ b/Outline of Schedule.docx
@@ -184,6 +184,11 @@
       </w:r>
     </w:p>
     <w:p>
+      <w:pPr>
+        <w:tabs>
+          <w:tab w:val="left" w:pos="7920"/>
+        </w:tabs>
+      </w:pPr>
       <w:r>
         <w:t>10:35 Darwin Core I - (see</w:t>
       </w:r>
@@ -197,18 +202,85 @@
         <w:t>PPT 02</w:t>
       </w:r>
       <w:r>
-        <w:t xml:space="preserve"> and </w:t>
-      </w:r>
-      <w:r>
-        <w:t xml:space="preserve">[TODO </w:t>
-      </w:r>
-      <w:proofErr w:type="spellStart"/>
-      <w:r>
-        <w:t>nt</w:t>
-      </w:r>
-      <w:proofErr w:type="spellEnd"/>
-      <w:r>
-        <w:t xml:space="preserve">] </w:t>
+        <w:t xml:space="preserve"> and practice data set</w:t>
+      </w:r>
+      <w:r>
+        <w:t>)</w:t>
+      </w:r>
+      <w:r>
+        <w:tab/>
+      </w:r>
+    </w:p>
+    <w:p>
+      <w:r>
+        <w:t xml:space="preserve">               History of </w:t>
+      </w:r>
+      <w:proofErr w:type="spellStart"/>
+      <w:r>
+        <w:t>DarwinCore</w:t>
+      </w:r>
+      <w:proofErr w:type="spellEnd"/>
+    </w:p>
+    <w:p>
+      <w:r>
+        <w:t xml:space="preserve">              Terms, Definitions, Resources for End Users</w:t>
+      </w:r>
+      <w:r>
+        <w:t xml:space="preserve"> </w:t>
+      </w:r>
+    </w:p>
+    <w:p>
+      <w:r>
+        <w:t xml:space="preserve">               Occurrence/Location/Time and Quantity in Darwin Core</w:t>
+      </w:r>
+      <w:r>
+        <w:t xml:space="preserve"> </w:t>
+      </w:r>
+    </w:p>
+    <w:p>
+      <w:r>
+        <w:tab/>
+      </w:r>
+      <w:r>
+        <w:tab/>
+        <w:t>-</w:t>
+      </w:r>
+      <w:r>
+        <w:t xml:space="preserve"> </w:t>
+      </w:r>
+      <w:r>
+        <w:t>walkthrough occurrence/event core tables</w:t>
+      </w:r>
+    </w:p>
+    <w:p>
+      <w:pPr>
+        <w:ind w:firstLine="720"/>
+      </w:pPr>
+      <w:proofErr w:type="spellStart"/>
+      <w:r>
+        <w:t>OccurrenceCore</w:t>
+      </w:r>
+      <w:proofErr w:type="spellEnd"/>
+      <w:r>
+        <w:t xml:space="preserve"> vs </w:t>
+      </w:r>
+      <w:proofErr w:type="spellStart"/>
+      <w:r>
+        <w:t>EventCore</w:t>
+      </w:r>
+      <w:proofErr w:type="spellEnd"/>
+    </w:p>
+    <w:p>
+      <w:r>
+        <w:t xml:space="preserve">          </w:t>
+      </w:r>
+      <w:proofErr w:type="gramStart"/>
+      <w:r>
+        <w:t>Quiz :</w:t>
+      </w:r>
+      <w:proofErr w:type="gramEnd"/>
+      <w:r>
+        <w:t xml:space="preserve"> </w:t>
       </w:r>
       <w:proofErr w:type="spellStart"/>
       <w:r>
@@ -216,236 +288,85 @@
       </w:r>
       <w:proofErr w:type="spellEnd"/>
       <w:r>
-        <w:t xml:space="preserve"> table of practice data set</w:t>
-      </w:r>
+        <w:t xml:space="preserve"> Terms  (</w:t>
+      </w:r>
+      <w:proofErr w:type="spellStart"/>
+      <w:r>
+        <w:t>DwC</w:t>
+      </w:r>
+      <w:proofErr w:type="spellEnd"/>
+      <w:r>
+        <w:t xml:space="preserve"> </w:t>
+      </w:r>
+      <w:proofErr w:type="spellStart"/>
+      <w:r>
+        <w:t>Quiz.ipynb</w:t>
+      </w:r>
+      <w:proofErr w:type="spellEnd"/>
       <w:r>
         <w:t>)</w:t>
       </w:r>
     </w:p>
     <w:p>
-      <w:r>
-        <w:t xml:space="preserve">               History of </w:t>
+      <w:pPr>
+        <w:rPr>
+          <w:b/>
+          <w:bCs/>
+        </w:rPr>
+      </w:pPr>
+      <w:r>
+        <w:rPr>
+          <w:b/>
+          <w:bCs/>
+        </w:rPr>
+        <w:t>12:00    Lunch</w:t>
+      </w:r>
+    </w:p>
+    <w:p>
+      <w:r>
+        <w:t xml:space="preserve">13:00 Darwin Core II - (see </w:t>
+      </w:r>
+      <w:r>
+        <w:rPr>
+          <w:highlight w:val="lightGray"/>
+        </w:rPr>
+        <w:t>PPT 03</w:t>
+      </w:r>
+      <w:r>
+        <w:t>)</w:t>
+      </w:r>
+    </w:p>
+    <w:p>
+      <w:r>
+        <w:t xml:space="preserve">               </w:t>
       </w:r>
       <w:proofErr w:type="spellStart"/>
       <w:r>
         <w:t>DarwinCore</w:t>
       </w:r>
       <w:proofErr w:type="spellEnd"/>
-    </w:p>
-    <w:p>
-      <w:r>
-        <w:t xml:space="preserve">              Terms, Definitions, Resources for End Users</w:t>
+      <w:r>
+        <w:t xml:space="preserve"> Archives (</w:t>
+      </w:r>
+      <w:proofErr w:type="spellStart"/>
+      <w:r>
+        <w:t>DwC</w:t>
+      </w:r>
+      <w:proofErr w:type="spellEnd"/>
+      <w:r>
+        <w:t>-A)</w:t>
+      </w:r>
+    </w:p>
+    <w:p>
+      <w:r>
+        <w:tab/>
+      </w:r>
+      <w:r>
+        <w:tab/>
+        <w:t>-</w:t>
       </w:r>
       <w:r>
         <w:t xml:space="preserve"> </w:t>
-      </w:r>
-    </w:p>
-    <w:p>
-      <w:r>
-        <w:tab/>
-      </w:r>
-      <w:r>
-        <w:tab/>
-      </w:r>
-      <w:proofErr w:type="gramStart"/>
-      <w:r>
-        <w:t>-</w:t>
-      </w:r>
-      <w:r>
-        <w:t>[</w:t>
-      </w:r>
-      <w:proofErr w:type="gramEnd"/>
-      <w:r>
-        <w:t xml:space="preserve">TODO </w:t>
-      </w:r>
-      <w:proofErr w:type="spellStart"/>
-      <w:r>
-        <w:t>nt</w:t>
-      </w:r>
-      <w:proofErr w:type="spellEnd"/>
-      <w:r>
-        <w:t xml:space="preserve">] </w:t>
-      </w:r>
-      <w:r>
-        <w:t xml:space="preserve">walkthrough </w:t>
-      </w:r>
-      <w:proofErr w:type="spellStart"/>
-      <w:r>
-        <w:t>DwC</w:t>
-      </w:r>
-      <w:proofErr w:type="spellEnd"/>
-      <w:r>
-        <w:t xml:space="preserve"> table</w:t>
-      </w:r>
-    </w:p>
-    <w:p>
-      <w:r>
-        <w:t xml:space="preserve">               Occurrence/Location/Time and Quantity in Darwin Core</w:t>
-      </w:r>
-      <w:r>
-        <w:t xml:space="preserve"> </w:t>
-      </w:r>
-    </w:p>
-    <w:p>
-      <w:r>
-        <w:tab/>
-      </w:r>
-      <w:r>
-        <w:tab/>
-      </w:r>
-      <w:proofErr w:type="gramStart"/>
-      <w:r>
-        <w:t>-</w:t>
-      </w:r>
-      <w:r>
-        <w:t>[</w:t>
-      </w:r>
-      <w:proofErr w:type="gramEnd"/>
-      <w:r>
-        <w:t xml:space="preserve">TODO </w:t>
-      </w:r>
-      <w:proofErr w:type="spellStart"/>
-      <w:r>
-        <w:t>nt</w:t>
-      </w:r>
-      <w:proofErr w:type="spellEnd"/>
-      <w:r>
-        <w:t xml:space="preserve">] </w:t>
-      </w:r>
-      <w:r>
-        <w:t>walkthrough occurrence/event core tables</w:t>
-      </w:r>
-    </w:p>
-    <w:p>
-      <w:pPr>
-        <w:ind w:firstLine="720"/>
-      </w:pPr>
-      <w:proofErr w:type="spellStart"/>
-      <w:r>
-        <w:t>OccurrenceCore</w:t>
-      </w:r>
-      <w:proofErr w:type="spellEnd"/>
-      <w:r>
-        <w:t xml:space="preserve"> vs </w:t>
-      </w:r>
-      <w:proofErr w:type="spellStart"/>
-      <w:r>
-        <w:t>EventCore</w:t>
-      </w:r>
-      <w:proofErr w:type="spellEnd"/>
-    </w:p>
-    <w:p>
-      <w:r>
-        <w:t xml:space="preserve">          </w:t>
-      </w:r>
-      <w:proofErr w:type="gramStart"/>
-      <w:r>
-        <w:t>Quiz :</w:t>
-      </w:r>
-      <w:proofErr w:type="gramEnd"/>
-      <w:r>
-        <w:t xml:space="preserve"> </w:t>
-      </w:r>
-      <w:proofErr w:type="spellStart"/>
-      <w:r>
-        <w:t>DwC</w:t>
-      </w:r>
-      <w:proofErr w:type="spellEnd"/>
-      <w:r>
-        <w:t xml:space="preserve"> Terms  (</w:t>
-      </w:r>
-      <w:proofErr w:type="spellStart"/>
-      <w:r>
-        <w:t>DwC</w:t>
-      </w:r>
-      <w:proofErr w:type="spellEnd"/>
-      <w:r>
-        <w:t xml:space="preserve"> </w:t>
-      </w:r>
-      <w:proofErr w:type="spellStart"/>
-      <w:r>
-        <w:t>Quiz.ipynb</w:t>
-      </w:r>
-      <w:proofErr w:type="spellEnd"/>
-      <w:r>
-        <w:t>)</w:t>
-      </w:r>
-    </w:p>
-    <w:p>
-      <w:pPr>
-        <w:rPr>
-          <w:b/>
-          <w:bCs/>
-        </w:rPr>
-      </w:pPr>
-      <w:r>
-        <w:rPr>
-          <w:b/>
-          <w:bCs/>
-        </w:rPr>
-        <w:t>12:00    Lunch</w:t>
-      </w:r>
-    </w:p>
-    <w:p>
-      <w:r>
-        <w:t xml:space="preserve">13:00 Darwin Core II - (see </w:t>
-      </w:r>
-      <w:r>
-        <w:rPr>
-          <w:highlight w:val="lightGray"/>
-        </w:rPr>
-        <w:t>PPT 03</w:t>
-      </w:r>
-      <w:r>
-        <w:t>)</w:t>
-      </w:r>
-    </w:p>
-    <w:p>
-      <w:r>
-        <w:t xml:space="preserve">               </w:t>
-      </w:r>
-      <w:proofErr w:type="spellStart"/>
-      <w:r>
-        <w:t>DarwinCore</w:t>
-      </w:r>
-      <w:proofErr w:type="spellEnd"/>
-      <w:r>
-        <w:t xml:space="preserve"> Archives (</w:t>
-      </w:r>
-      <w:proofErr w:type="spellStart"/>
-      <w:r>
-        <w:t>DwC</w:t>
-      </w:r>
-      <w:proofErr w:type="spellEnd"/>
-      <w:r>
-        <w:t>-A)</w:t>
-      </w:r>
-    </w:p>
-    <w:p>
-      <w:r>
-        <w:tab/>
-      </w:r>
-      <w:r>
-        <w:tab/>
-      </w:r>
-      <w:proofErr w:type="gramStart"/>
-      <w:r>
-        <w:t>-</w:t>
-      </w:r>
-      <w:r>
-        <w:t>[</w:t>
-      </w:r>
-      <w:proofErr w:type="gramEnd"/>
-      <w:r>
-        <w:t xml:space="preserve">TODO </w:t>
-      </w:r>
-      <w:proofErr w:type="spellStart"/>
-      <w:r>
-        <w:t>nt</w:t>
-      </w:r>
-      <w:proofErr w:type="spellEnd"/>
-      <w:r>
-        <w:t xml:space="preserve">] </w:t>
       </w:r>
       <w:r>
         <w:t xml:space="preserve">first look at r </w:t>
@@ -475,8 +396,63 @@
     </w:p>
     <w:p>
       <w:r>
+        <w:t xml:space="preserve">               How to represent </w:t>
+      </w:r>
+      <w:proofErr w:type="spellStart"/>
+      <w:r>
+        <w:t>DwC</w:t>
+      </w:r>
+      <w:proofErr w:type="spellEnd"/>
+      <w:r>
+        <w:t xml:space="preserve"> schemas and types</w:t>
+      </w:r>
+    </w:p>
+    <w:p>
+      <w:r>
         <w:lastRenderedPageBreak/>
-        <w:t xml:space="preserve">               How to represent </w:t>
+        <w:t xml:space="preserve">               Occurrence Core + Measurement or Fact (</w:t>
+      </w:r>
+      <w:proofErr w:type="spellStart"/>
+      <w:r>
+        <w:t>MoF</w:t>
+      </w:r>
+      <w:proofErr w:type="spellEnd"/>
+      <w:r>
+        <w:t>)</w:t>
+      </w:r>
+    </w:p>
+    <w:p>
+      <w:pPr>
+        <w:rPr>
+          <w:b/>
+          <w:bCs/>
+        </w:rPr>
+      </w:pPr>
+      <w:r>
+        <w:rPr>
+          <w:b/>
+          <w:bCs/>
+        </w:rPr>
+        <w:t>14:20    Break</w:t>
+      </w:r>
+    </w:p>
+    <w:p>
+      <w:r>
+        <w:t xml:space="preserve">14:35    Darwin Core III – (see </w:t>
+      </w:r>
+      <w:r>
+        <w:rPr>
+          <w:highlight w:val="lightGray"/>
+        </w:rPr>
+        <w:t>PPT 03</w:t>
+      </w:r>
+      <w:r>
+        <w:t>)</w:t>
+      </w:r>
+    </w:p>
+    <w:p>
+      <w:r>
+        <w:t xml:space="preserve">                  Event Core in </w:t>
       </w:r>
       <w:proofErr w:type="spellStart"/>
       <w:r>
@@ -484,99 +460,6 @@
       </w:r>
       <w:proofErr w:type="spellEnd"/>
       <w:r>
-        <w:t xml:space="preserve"> schemas and types</w:t>
-      </w:r>
-    </w:p>
-    <w:p>
-      <w:r>
-        <w:t xml:space="preserve">               Occurrence Core + Measurement or Fact (</w:t>
-      </w:r>
-      <w:proofErr w:type="spellStart"/>
-      <w:r>
-        <w:t>MoF</w:t>
-      </w:r>
-      <w:proofErr w:type="spellEnd"/>
-      <w:r>
-        <w:t>)</w:t>
-      </w:r>
-    </w:p>
-    <w:p>
-      <w:r>
-        <w:tab/>
-      </w:r>
-      <w:r>
-        <w:tab/>
-      </w:r>
-      <w:proofErr w:type="gramStart"/>
-      <w:r>
-        <w:t>-</w:t>
-      </w:r>
-      <w:r>
-        <w:t>[</w:t>
-      </w:r>
-      <w:proofErr w:type="gramEnd"/>
-      <w:r>
-        <w:t xml:space="preserve">TODO </w:t>
-      </w:r>
-      <w:proofErr w:type="spellStart"/>
-      <w:r>
-        <w:t>nt</w:t>
-      </w:r>
-      <w:proofErr w:type="spellEnd"/>
-      <w:r>
-        <w:t xml:space="preserve">] </w:t>
-      </w:r>
-      <w:r>
-        <w:t xml:space="preserve">looking at a </w:t>
-      </w:r>
-      <w:proofErr w:type="spellStart"/>
-      <w:r>
-        <w:t>MoF</w:t>
-      </w:r>
-      <w:proofErr w:type="spellEnd"/>
-      <w:r>
-        <w:t xml:space="preserve"> table in r</w:t>
-      </w:r>
-    </w:p>
-    <w:p>
-      <w:pPr>
-        <w:rPr>
-          <w:b/>
-          <w:bCs/>
-        </w:rPr>
-      </w:pPr>
-      <w:r>
-        <w:rPr>
-          <w:b/>
-          <w:bCs/>
-        </w:rPr>
-        <w:t>14:20    Break</w:t>
-      </w:r>
-    </w:p>
-    <w:p>
-      <w:r>
-        <w:t xml:space="preserve">14:35    Darwin Core III – (see </w:t>
-      </w:r>
-      <w:r>
-        <w:rPr>
-          <w:highlight w:val="lightGray"/>
-        </w:rPr>
-        <w:t>PPT 03</w:t>
-      </w:r>
-      <w:r>
-        <w:t>)</w:t>
-      </w:r>
-    </w:p>
-    <w:p>
-      <w:r>
-        <w:t xml:space="preserve">                  Event Core in </w:t>
-      </w:r>
-      <w:proofErr w:type="spellStart"/>
-      <w:r>
-        <w:t>DwC</w:t>
-      </w:r>
-      <w:proofErr w:type="spellEnd"/>
-      <w:r>
         <w:t>-A</w:t>
       </w:r>
     </w:p>
@@ -589,21 +472,8 @@
       <w:pPr>
         <w:ind w:left="720" w:firstLine="720"/>
       </w:pPr>
-      <w:proofErr w:type="gramStart"/>
-      <w:r>
-        <w:t>-[</w:t>
-      </w:r>
-      <w:proofErr w:type="gramEnd"/>
-      <w:r>
-        <w:t xml:space="preserve">TODO </w:t>
-      </w:r>
-      <w:proofErr w:type="spellStart"/>
-      <w:r>
-        <w:t>nt</w:t>
-      </w:r>
-      <w:proofErr w:type="spellEnd"/>
-      <w:r>
-        <w:t>] working with OBIS ENV in r</w:t>
+      <w:r>
+        <w:t>- working with OBIS ENV in r</w:t>
       </w:r>
     </w:p>
     <w:p>
@@ -1174,29 +1044,29 @@
           <w:b/>
           <w:bCs/>
         </w:rPr>
+        <w:t>12:00     Lunch</w:t>
+      </w:r>
+    </w:p>
+    <w:p>
+      <w:r>
+        <w:t>13:00     Contributing to OBIS and OBIS Canada beyond datasets</w:t>
+      </w:r>
+      <w:r>
+        <w:t xml:space="preserve"> (see </w:t>
+      </w:r>
+      <w:r>
+        <w:rPr>
+          <w:highlight w:val="lightGray"/>
+        </w:rPr>
+        <w:t>PPT 06</w:t>
+      </w:r>
+      <w:r>
+        <w:t>)</w:t>
+      </w:r>
+    </w:p>
+    <w:p>
+      <w:r>
         <w:lastRenderedPageBreak/>
-        <w:t>12:00     Lunch</w:t>
-      </w:r>
-    </w:p>
-    <w:p>
-      <w:r>
-        <w:t>13:00     Contributing to OBIS and OBIS Canada beyond datasets</w:t>
-      </w:r>
-      <w:r>
-        <w:t xml:space="preserve"> (see </w:t>
-      </w:r>
-      <w:r>
-        <w:rPr>
-          <w:highlight w:val="lightGray"/>
-        </w:rPr>
-        <w:t>PPT 06</w:t>
-      </w:r>
-      <w:r>
-        <w:t>)</w:t>
-      </w:r>
-    </w:p>
-    <w:p>
-      <w:r>
         <w:t xml:space="preserve">                   As a data curator</w:t>
       </w:r>
     </w:p>
@@ -1315,21 +1185,7 @@
             <w:rStyle w:val="Hyperlink"/>
             <w:rFonts w:eastAsiaTheme="minorEastAsia"/>
           </w:rPr>
-          <w:t>https://you</w:t>
-        </w:r>
-        <w:r>
-          <w:rPr>
-            <w:rStyle w:val="Hyperlink"/>
-            <w:rFonts w:eastAsiaTheme="minorEastAsia"/>
-          </w:rPr>
-          <w:t>t</w:t>
-        </w:r>
-        <w:r>
-          <w:rPr>
-            <w:rStyle w:val="Hyperlink"/>
-            <w:rFonts w:eastAsiaTheme="minorEastAsia"/>
-          </w:rPr>
-          <w:t>u.be/4rVEkWOhkoM</w:t>
+          <w:t>https://youtu.be/4rVEkWOhkoM</w:t>
         </w:r>
       </w:hyperlink>
       <w:r>

</xml_diff>